<commit_message>
From 1.2.4 to 1.2.5 change and minor updates
</commit_message>
<xml_diff>
--- a/output/docx/UC002 - Gerenciar Diárias do Beneficiário (Minhas Diárias).docx
+++ b/output/docx/UC002 - Gerenciar Diárias do Beneficiário (Minhas Diárias).docx
@@ -454,7 +454,7 @@
             </w:pPr>
             <w:r>
               <w:rPr/>
-              <w:t>1.0</w:t>
+              <w:t>1.2.5</w:t>
             </w:r>
           </w:p>
         </w:tc>
@@ -474,7 +474,7 @@
             </w:pPr>
             <w:r>
               <w:rPr/>
-              <w:t>Creation</w:t>
+              <w:t>Update</w:t>
             </w:r>
           </w:p>
         </w:tc>
@@ -494,7 +494,7 @@
             </w:pPr>
             <w:r>
               <w:rPr/>
-              <w:t>Fabrício Araújo</w:t>
+              <w:t>Julio Paiva</w:t>
             </w:r>
           </w:p>
         </w:tc>
@@ -515,7 +515,7 @@
             </w:pPr>
             <w:r>
               <w:rPr/>
-              <w:t>09/07/2020</w:t>
+              <w:t>31/05/2023</w:t>
             </w:r>
           </w:p>
         </w:tc>
@@ -886,7 +886,7 @@
             </w:pPr>
             <w:r>
               <w:rPr/>
-              <w:t>O usuario devidamente autenticado e na tela inicial do sistema</w:t>
+              <w:t>O usuário devidamente autenticado e na tela inicial do sistema.</w:t>
             </w:r>
           </w:p>
         </w:tc>
@@ -961,7 +961,7 @@
           <w:szCs w:val="24"/>
           <w:u w:val="none"/>
         </w:rPr>
-        <w:t>1. Beneficiário O usuario acessa o caso de uso atraves do menu. af[1,2,3,4]</w:t>
+        <w:t>1. Beneficiário Acessa o caso de uso através do menu. af[1,2,3,4]</w:t>
       </w:r>
     </w:p>
     <w:p>
@@ -1134,7 +1134,7 @@
       <w:bookmarkEnd w:id="2"/>
       <w:r>
         <w:rPr/>
-        <w:t>2. System Apresenta a tela de Detalhar Diárias </w:t>
+        <w:t>2. System Apresenta a tela de Detalhar Diárias. </w:t>
       </w:r>
     </w:p>
     <w:p>
@@ -1185,7 +1185,7 @@
       <w:bookmarkEnd w:id="2"/>
       <w:r>
         <w:rPr/>
-        <w:t>2. System Apresenta a tela de Analisar Prestação de Contas </w:t>
+        <w:t>2. System Apresenta a tela de Analisar Prestação de Contas. </w:t>
       </w:r>
     </w:p>
     <w:p>
@@ -1236,7 +1236,7 @@
       <w:bookmarkEnd w:id="2"/>
       <w:r>
         <w:rPr/>
-        <w:t>2. System Apresenta a tela de Cancelar Solicitação de Diária </w:t>
+        <w:t>2. System Apresenta a tela de Cancelar Solicitação de Diária. </w:t>
       </w:r>
     </w:p>
     <w:p>

</xml_diff>